<commit_message>
dokumentacija i ispravke u modelu
</commit_message>
<xml_diff>
--- a/Analiza Sistema/Izmjene/AnalizaSistema.docx
+++ b/Analiza Sistema/Izmjene/AnalizaSistema.docx
@@ -1397,12 +1397,25 @@
     <w:p>
       <w:pPr>
         <w:pStyle w:val="Paragrafspiska"/>
+        <w:ind w:left="2160"/>
+      </w:pPr>
+    </w:p>
+    <w:p>
+      <w:pPr>
+        <w:pStyle w:val="Paragrafspiska"/>
+        <w:ind w:left="2160"/>
+      </w:pPr>
+    </w:p>
+    <w:p>
+      <w:pPr>
+        <w:pStyle w:val="Paragrafspiska"/>
         <w:numPr>
           <w:ilvl w:val="0"/>
           <w:numId w:val="9"/>
         </w:numPr>
       </w:pPr>
       <w:r>
+        <w:lastRenderedPageBreak/>
         <w:t>ZahtjevZaKredit extends KreditBaza</w:t>
       </w:r>
     </w:p>
@@ -1424,7 +1437,6 @@
         <w:ind w:left="1080"/>
       </w:pPr>
       <w:r>
-        <w:lastRenderedPageBreak/>
         <w:tab/>
       </w:r>
       <w:r>
@@ -2066,6 +2078,7 @@
         <w:ind w:left="1080"/>
       </w:pPr>
       <w:r>
+        <w:lastRenderedPageBreak/>
         <w:tab/>
       </w:r>
       <w:r>
@@ -2123,7 +2136,6 @@
         <w:ind w:left="1080"/>
       </w:pPr>
       <w:r>
-        <w:lastRenderedPageBreak/>
         <w:tab/>
       </w:r>
       <w:r>
@@ -2731,7 +2743,6 @@
         <w:ind w:left="1080"/>
       </w:pPr>
       <w:r>
-        <w:lastRenderedPageBreak/>
         <w:tab/>
         <w:t>-UobicajenoPlacanje</w:t>
       </w:r>
@@ -3109,45 +3120,74 @@
         <w:pStyle w:val="Paragrafspiska"/>
         <w:ind w:left="1080"/>
       </w:pPr>
-    </w:p>
-    <w:p>
-      <w:pPr>
-        <w:pStyle w:val="Paragrafspiska"/>
-        <w:ind w:left="1080"/>
-      </w:pPr>
-    </w:p>
-    <w:p>
-      <w:pPr>
-        <w:pStyle w:val="Paragrafspiska"/>
-        <w:ind w:left="1080"/>
-      </w:pPr>
-      <w:r>
-        <w:tab/>
-      </w:r>
-    </w:p>
-    <w:p>
-      <w:pPr>
-        <w:pStyle w:val="Paragrafspiska"/>
-        <w:ind w:left="1080"/>
-      </w:pPr>
-    </w:p>
-    <w:p>
-      <w:pPr>
-        <w:pStyle w:val="Paragrafspiska"/>
-        <w:ind w:left="1080"/>
-      </w:pPr>
-    </w:p>
-    <w:p>
-      <w:pPr>
-        <w:pStyle w:val="Paragrafspiska"/>
-        <w:ind w:left="1080"/>
-      </w:pPr>
-    </w:p>
-    <w:p>
-      <w:pPr>
-        <w:pStyle w:val="Paragrafspiska"/>
-        <w:ind w:left="1080"/>
-      </w:pPr>
+      <w:r>
+        <w:t>22. Valuta (enum)</w:t>
+      </w:r>
+    </w:p>
+    <w:p>
+      <w:pPr>
+        <w:pStyle w:val="Paragrafspiska"/>
+        <w:ind w:left="1080" w:firstLine="360"/>
+      </w:pPr>
+      <w:r>
+        <w:t>-BAM</w:t>
+      </w:r>
+    </w:p>
+    <w:p>
+      <w:pPr>
+        <w:pStyle w:val="Paragrafspiska"/>
+        <w:ind w:left="1080" w:firstLine="360"/>
+      </w:pPr>
+      <w:r>
+        <w:t>-EUR</w:t>
+      </w:r>
+    </w:p>
+    <w:p>
+      <w:pPr>
+        <w:pStyle w:val="Paragrafspiska"/>
+        <w:ind w:left="1080"/>
+      </w:pPr>
+      <w:r>
+        <w:t xml:space="preserve">        -RSD</w:t>
+      </w:r>
+    </w:p>
+    <w:p>
+      <w:pPr>
+        <w:pStyle w:val="Paragrafspiska"/>
+        <w:ind w:left="1080"/>
+      </w:pPr>
+      <w:r>
+        <w:tab/>
+        <w:t>-USD</w:t>
+      </w:r>
+    </w:p>
+    <w:p>
+      <w:pPr>
+        <w:pStyle w:val="Paragrafspiska"/>
+        <w:ind w:left="1080"/>
+        <w:rPr>
+          <w:color w:val="3A3A3A" w:themeColor="background2" w:themeShade="40"/>
+        </w:rPr>
+      </w:pPr>
+      <w:r>
+        <w:tab/>
+        <w:t>-HRK</w:t>
+      </w:r>
+      <w:r>
+        <w:t xml:space="preserve"> </w:t>
+      </w:r>
+    </w:p>
+    <w:p>
+      <w:pPr>
+        <w:pStyle w:val="Paragrafspiska"/>
+        <w:ind w:left="1080"/>
+      </w:pPr>
+      <w:r>
+        <w:rPr>
+          <w:color w:val="3A3A3A" w:themeColor="background2" w:themeShade="40"/>
+        </w:rPr>
+        <w:tab/>
+      </w:r>
     </w:p>
     <w:bookmarkEnd w:id="4"/>
     <w:bookmarkEnd w:id="5"/>
@@ -3736,43 +3776,43 @@
           <w:numId w:val="13"/>
         </w:numPr>
       </w:pPr>
-      <w:bookmarkStart w:id="19" w:name="OLE_LINK28"/>
-      <w:bookmarkStart w:id="20" w:name="OLE_LINK29"/>
-      <w:bookmarkStart w:id="21" w:name="OLE_LINK43"/>
-      <w:bookmarkStart w:id="22" w:name="OLE_LINK44"/>
+      <w:bookmarkStart w:id="19" w:name="OLE_LINK43"/>
+      <w:bookmarkStart w:id="20" w:name="OLE_LINK44"/>
+      <w:bookmarkStart w:id="21" w:name="OLE_LINK28"/>
+      <w:bookmarkStart w:id="22" w:name="OLE_LINK29"/>
       <w:bookmarkEnd w:id="17"/>
       <w:bookmarkEnd w:id="18"/>
       <w:r>
         <w:t>I</w:t>
       </w:r>
+      <w:bookmarkEnd w:id="19"/>
+      <w:bookmarkEnd w:id="20"/>
+      <w:r>
+        <w:t>Krediti</w:t>
+      </w:r>
+    </w:p>
+    <w:p>
+      <w:pPr>
+        <w:pStyle w:val="Paragrafspiska"/>
+        <w:numPr>
+          <w:ilvl w:val="0"/>
+          <w:numId w:val="11"/>
+        </w:numPr>
+      </w:pPr>
+      <w:r>
+        <w:t>Metode</w:t>
+      </w:r>
+    </w:p>
+    <w:p>
+      <w:pPr>
+        <w:pStyle w:val="Paragrafspiska"/>
+        <w:ind w:left="2160"/>
+      </w:pPr>
+      <w:bookmarkStart w:id="23" w:name="OLE_LINK31"/>
+      <w:bookmarkStart w:id="24" w:name="OLE_LINK32"/>
       <w:bookmarkEnd w:id="21"/>
       <w:bookmarkEnd w:id="22"/>
       <w:r>
-        <w:t>Krediti</w:t>
-      </w:r>
-    </w:p>
-    <w:p>
-      <w:pPr>
-        <w:pStyle w:val="Paragrafspiska"/>
-        <w:numPr>
-          <w:ilvl w:val="0"/>
-          <w:numId w:val="11"/>
-        </w:numPr>
-      </w:pPr>
-      <w:r>
-        <w:t>Metode</w:t>
-      </w:r>
-    </w:p>
-    <w:p>
-      <w:pPr>
-        <w:pStyle w:val="Paragrafspiska"/>
-        <w:ind w:left="2160"/>
-      </w:pPr>
-      <w:bookmarkStart w:id="23" w:name="OLE_LINK31"/>
-      <w:bookmarkStart w:id="24" w:name="OLE_LINK32"/>
-      <w:bookmarkEnd w:id="19"/>
-      <w:bookmarkEnd w:id="20"/>
-      <w:r>
         <w:t>-</w:t>
       </w:r>
       <w:r>
@@ -4129,19 +4169,7 @@
         <w:ind w:left="2160"/>
       </w:pPr>
       <w:r>
-        <w:t>-Da</w:t>
-      </w:r>
-      <w:r>
-        <w:t>j</w:t>
-      </w:r>
-      <w:r>
-        <w:t>Transakcije(</w:t>
-      </w:r>
-      <w:r>
-        <w:t>id: int</w:t>
-      </w:r>
-      <w:r>
-        <w:t>): List&lt;Transakcija&gt;</w:t>
+        <w:t>-DajTransakcije(id: int): List&lt;Transakcija&gt;</w:t>
       </w:r>
     </w:p>
     <w:p>
@@ -4195,100 +4223,43 @@
         <w:ind w:left="2160"/>
       </w:pPr>
       <w:r>
-        <w:t>-</w:t>
-      </w:r>
-      <w:r>
-        <w:t>PodnesiZahtjevZaKredit</w:t>
-      </w:r>
-      <w:r>
-        <w:t>(</w:t>
-      </w:r>
-      <w:r>
-        <w:t>zahtjevZaKredit</w:t>
-      </w:r>
-      <w:r>
-        <w:t xml:space="preserve">: </w:t>
-      </w:r>
-      <w:r>
-        <w:t>Z</w:t>
-      </w:r>
-      <w:r>
-        <w:t>ahtjevzaKredit)</w:t>
-      </w:r>
-      <w:r>
-        <w:t>: void</w:t>
-      </w:r>
-    </w:p>
-    <w:p>
-      <w:pPr>
-        <w:pStyle w:val="Paragrafspiska"/>
-        <w:ind w:left="2160"/>
-      </w:pPr>
-      <w:r>
-        <w:t>-</w:t>
-      </w:r>
-      <w:r>
-        <w:t>RijesiZahtjev</w:t>
-      </w:r>
-      <w:r>
-        <w:t>(</w:t>
-      </w:r>
-      <w:r>
-        <w:t>id: int, bool: prihvacen</w:t>
-      </w:r>
-      <w:r>
-        <w:t xml:space="preserve">): </w:t>
-      </w:r>
-      <w:r>
-        <w:t>void</w:t>
-      </w:r>
-    </w:p>
-    <w:p>
-      <w:pPr>
-        <w:pStyle w:val="Paragrafspiska"/>
-        <w:ind w:left="2160"/>
-      </w:pPr>
-      <w:r>
-        <w:t>-Daj</w:t>
-      </w:r>
-      <w:r>
-        <w:t>SveZahtjeve</w:t>
-      </w:r>
-      <w:r>
-        <w:t xml:space="preserve">(): </w:t>
-      </w:r>
-      <w:r>
-        <w:t>List&lt;ZahtjevZaKredit&gt;</w:t>
-      </w:r>
-    </w:p>
-    <w:p>
-      <w:pPr>
-        <w:pStyle w:val="Paragrafspiska"/>
-        <w:ind w:left="2160"/>
-      </w:pPr>
-      <w:r>
-        <w:t>-Da</w:t>
-      </w:r>
-      <w:r>
-        <w:t>jZahtjev</w:t>
-      </w:r>
-      <w:r>
-        <w:t>(id: int): ZahtjevZaKredit</w:t>
-      </w:r>
-    </w:p>
-    <w:p>
-      <w:pPr>
-        <w:pStyle w:val="Paragrafspiska"/>
-        <w:ind w:left="2160"/>
-      </w:pPr>
-      <w:r>
-        <w:t>-DaLiPostoji</w:t>
-      </w:r>
-      <w:r>
-        <w:t>zahtejv</w:t>
-      </w:r>
-      <w:r>
-        <w:t>(id: int): bool</w:t>
+        <w:t>-PodnesiZahtjevZaKredit(zahtjevZaKredit: ZahtjevzaKredit): void</w:t>
+      </w:r>
+    </w:p>
+    <w:p>
+      <w:pPr>
+        <w:pStyle w:val="Paragrafspiska"/>
+        <w:ind w:left="2160"/>
+      </w:pPr>
+      <w:r>
+        <w:t>-RijesiZahtjev(id: int, bool: prihvacen): void</w:t>
+      </w:r>
+    </w:p>
+    <w:p>
+      <w:pPr>
+        <w:pStyle w:val="Paragrafspiska"/>
+        <w:ind w:left="2160"/>
+      </w:pPr>
+      <w:r>
+        <w:t>-DajSveZahtjeve(): List&lt;ZahtjevZaKredit&gt;</w:t>
+      </w:r>
+    </w:p>
+    <w:p>
+      <w:pPr>
+        <w:pStyle w:val="Paragrafspiska"/>
+        <w:ind w:left="2160"/>
+      </w:pPr>
+      <w:r>
+        <w:t>-DajZahtjev(id: int): ZahtjevZaKredit</w:t>
+      </w:r>
+    </w:p>
+    <w:p>
+      <w:pPr>
+        <w:pStyle w:val="Paragrafspiska"/>
+        <w:ind w:left="2160"/>
+      </w:pPr>
+      <w:r>
+        <w:t>-DaLiPostojizahtejv(id: int): bool</w:t>
       </w:r>
     </w:p>
     <w:p>
@@ -4325,81 +4296,6 @@
           <w:ilvl w:val="0"/>
           <w:numId w:val="14"/>
         </w:numPr>
-      </w:pPr>
-      <w:r>
-        <w:t>OglasnaPloca</w:t>
-      </w:r>
-    </w:p>
-    <w:p>
-      <w:pPr>
-        <w:pStyle w:val="Paragrafspiska"/>
-        <w:numPr>
-          <w:ilvl w:val="0"/>
-          <w:numId w:val="11"/>
-        </w:numPr>
-      </w:pPr>
-      <w:r>
-        <w:t>Metode</w:t>
-      </w:r>
-    </w:p>
-    <w:p>
-      <w:pPr>
-        <w:pStyle w:val="Paragrafspiska"/>
-        <w:ind w:left="2160"/>
-      </w:pPr>
-      <w:r>
-        <w:t>-DodajNovost(novost: Novost): void</w:t>
-      </w:r>
-    </w:p>
-    <w:p>
-      <w:pPr>
-        <w:pStyle w:val="Paragrafspiska"/>
-        <w:ind w:left="2160"/>
-      </w:pPr>
-      <w:r>
-        <w:t>-UrediNovost(novost: Novost): void</w:t>
-      </w:r>
-    </w:p>
-    <w:p>
-      <w:pPr>
-        <w:pStyle w:val="Paragrafspiska"/>
-        <w:ind w:left="2160"/>
-      </w:pPr>
-      <w:r>
-        <w:t>-UkloniNovost(novost: Novost): void</w:t>
-      </w:r>
-    </w:p>
-    <w:p>
-      <w:pPr>
-        <w:pStyle w:val="Paragrafspiska"/>
-        <w:ind w:left="2160"/>
-      </w:pPr>
-      <w:r>
-        <w:t>-DajSveNovosti() : List&lt;Novost&gt;</w:t>
-      </w:r>
-    </w:p>
-    <w:p>
-      <w:pPr>
-        <w:pStyle w:val="Paragrafspiska"/>
-        <w:ind w:left="2160"/>
-      </w:pPr>
-      <w:r>
-        <w:t>-DajSvePrikazaneNovosti() : List&lt;Novost&gt;</w:t>
-      </w:r>
-    </w:p>
-    <w:p>
-      <w:pPr>
-        <w:pStyle w:val="Paragrafspiska"/>
-        <w:ind w:left="2160"/>
-      </w:pPr>
-      <w:r>
-        <w:t>-DajNovost(id: int) : Novost</w:t>
-      </w:r>
-    </w:p>
-    <w:p>
-      <w:pPr>
-        <w:pStyle w:val="Paragrafspiska"/>
-        <w:ind w:left="2160"/>
         <w:rPr>
           <w:rFonts w:asciiTheme="majorHAnsi" w:hAnsiTheme="majorHAnsi"/>
           <w:caps/>
@@ -4410,7 +4306,10 @@
         </w:rPr>
       </w:pPr>
       <w:r>
-        <w:t>-DaLiPostojiNovost(id: int) : bool</w:t>
+        <w:t>OglasnaPloca</w:t>
+      </w:r>
+      <w:r>
+        <w:t xml:space="preserve"> implements IOglasnaPloca</w:t>
       </w:r>
     </w:p>
     <w:p>
@@ -4430,80 +4329,8 @@
       <w:r>
         <w:t>Bankari</w:t>
       </w:r>
-    </w:p>
-    <w:p>
-      <w:pPr>
-        <w:pStyle w:val="Paragrafspiska"/>
-        <w:numPr>
-          <w:ilvl w:val="0"/>
-          <w:numId w:val="11"/>
-        </w:numPr>
-      </w:pPr>
-      <w:r>
-        <w:t>Metode</w:t>
-      </w:r>
-    </w:p>
-    <w:p>
-      <w:pPr>
-        <w:pStyle w:val="Paragrafspiska"/>
-        <w:ind w:left="2160"/>
-      </w:pPr>
-      <w:r>
-        <w:t>-DodajBankara(bankar: Bankar)</w:t>
-      </w:r>
-    </w:p>
-    <w:p>
-      <w:pPr>
-        <w:pStyle w:val="Paragrafspiska"/>
-        <w:ind w:left="2160"/>
-      </w:pPr>
-      <w:r>
-        <w:t>-UrediBankara(bankar: Bankar)</w:t>
-      </w:r>
-    </w:p>
-    <w:p>
-      <w:pPr>
-        <w:pStyle w:val="Paragrafspiska"/>
-        <w:ind w:left="2160"/>
-      </w:pPr>
-      <w:r>
-        <w:t>-UkloniBankara(id: int): void</w:t>
-      </w:r>
-    </w:p>
-    <w:p>
-      <w:pPr>
-        <w:pStyle w:val="Paragrafspiska"/>
-        <w:ind w:left="2160"/>
-      </w:pPr>
-      <w:r>
-        <w:t>-DajSveBankare(): List&lt;Bankar&gt;</w:t>
-      </w:r>
-    </w:p>
-    <w:p>
-      <w:pPr>
-        <w:pStyle w:val="Paragrafspiska"/>
-        <w:ind w:left="2160"/>
-      </w:pPr>
-      <w:r>
-        <w:t>-DajBankara(id: int): Bankar</w:t>
-      </w:r>
-    </w:p>
-    <w:p>
-      <w:pPr>
-        <w:pStyle w:val="Paragrafspiska"/>
-        <w:ind w:left="2160"/>
-      </w:pPr>
-      <w:r>
-        <w:t>-DaLiPostojiBankar(id: int): bool</w:t>
-      </w:r>
-    </w:p>
-    <w:p>
-      <w:pPr>
-        <w:pStyle w:val="Paragrafspiska"/>
-        <w:ind w:left="2160"/>
-      </w:pPr>
-      <w:r>
-        <w:t>-DajBankara(korisnickoIme: string): Bankar</w:t>
+      <w:r>
+        <w:t xml:space="preserve"> implements IBankari</w:t>
       </w:r>
     </w:p>
     <w:p>
@@ -4523,41 +4350,8 @@
       <w:r>
         <w:t>Administratori</w:t>
       </w:r>
-    </w:p>
-    <w:p>
-      <w:pPr>
-        <w:pStyle w:val="Paragrafspiska"/>
-        <w:numPr>
-          <w:ilvl w:val="0"/>
-          <w:numId w:val="11"/>
-        </w:numPr>
-      </w:pPr>
-      <w:r>
-        <w:t>Metode</w:t>
-      </w:r>
-    </w:p>
-    <w:p>
-      <w:pPr>
-        <w:pStyle w:val="Paragrafspiska"/>
-        <w:ind w:left="2160"/>
-      </w:pPr>
-      <w:r>
-        <w:t>-DajAdministratora(korisnickoIme: string): Administrator</w:t>
-      </w:r>
-    </w:p>
-    <w:p>
-      <w:pPr>
-        <w:pStyle w:val="Paragrafspiska"/>
-        <w:ind w:left="2160"/>
-      </w:pPr>
-      <w:r>
-        <w:t>-</w:t>
-      </w:r>
-      <w:r>
-        <w:t xml:space="preserve"> </w:t>
-      </w:r>
-      <w:r>
-        <w:t>DajAdministratora (id: int)</w:t>
+      <w:r>
+        <w:t xml:space="preserve"> implements IAdministratori</w:t>
       </w:r>
     </w:p>
     <w:p>
@@ -4573,108 +4367,6 @@
           <w:ilvl w:val="0"/>
           <w:numId w:val="14"/>
         </w:numPr>
-      </w:pPr>
-      <w:r>
-        <w:t>FilijaleBankomati</w:t>
-      </w:r>
-    </w:p>
-    <w:p>
-      <w:pPr>
-        <w:pStyle w:val="Paragrafspiska"/>
-        <w:numPr>
-          <w:ilvl w:val="0"/>
-          <w:numId w:val="11"/>
-        </w:numPr>
-      </w:pPr>
-      <w:r>
-        <w:t>Metode</w:t>
-      </w:r>
-    </w:p>
-    <w:p>
-      <w:pPr>
-        <w:pStyle w:val="Paragrafspiska"/>
-        <w:ind w:left="2160"/>
-      </w:pPr>
-      <w:r>
-        <w:t>-DodajBankomat(bankomat: bankomat)</w:t>
-      </w:r>
-    </w:p>
-    <w:p>
-      <w:pPr>
-        <w:pStyle w:val="Paragrafspiska"/>
-        <w:ind w:left="2160"/>
-      </w:pPr>
-      <w:r>
-        <w:t>-UrediBankomat(bankomat: bankomat)</w:t>
-      </w:r>
-    </w:p>
-    <w:p>
-      <w:pPr>
-        <w:pStyle w:val="Paragrafspiska"/>
-        <w:ind w:left="2160"/>
-      </w:pPr>
-      <w:r>
-        <w:t>-DodajFilijalu(filijala: filijala): void</w:t>
-      </w:r>
-    </w:p>
-    <w:p>
-      <w:pPr>
-        <w:pStyle w:val="Paragrafspiska"/>
-        <w:ind w:left="2160"/>
-      </w:pPr>
-      <w:r>
-        <w:t>-UrediFilijalu(filijala: filijala): void</w:t>
-      </w:r>
-    </w:p>
-    <w:p>
-      <w:pPr>
-        <w:pStyle w:val="Paragrafspiska"/>
-        <w:ind w:left="2160"/>
-      </w:pPr>
-      <w:r>
-        <w:t xml:space="preserve">-UkloniBankomat(id: int): void </w:t>
-      </w:r>
-    </w:p>
-    <w:p>
-      <w:pPr>
-        <w:pStyle w:val="Paragrafspiska"/>
-        <w:ind w:left="2160"/>
-      </w:pPr>
-      <w:r>
-        <w:t xml:space="preserve">-UkloniFilijalu(id: int): void </w:t>
-      </w:r>
-    </w:p>
-    <w:p>
-      <w:pPr>
-        <w:pStyle w:val="Paragrafspiska"/>
-        <w:ind w:left="2160"/>
-      </w:pPr>
-      <w:r>
-        <w:t>-DajSveMapObjekte(): List&lt;ImapObjekat&gt;</w:t>
-      </w:r>
-    </w:p>
-    <w:p>
-      <w:pPr>
-        <w:pStyle w:val="Paragrafspiska"/>
-        <w:ind w:left="2160"/>
-      </w:pPr>
-      <w:r>
-        <w:t>-DajSveFilijale(): List&lt;Filijala&gt;</w:t>
-      </w:r>
-    </w:p>
-    <w:p>
-      <w:pPr>
-        <w:pStyle w:val="Paragrafspiska"/>
-        <w:ind w:left="2160"/>
-      </w:pPr>
-      <w:r>
-        <w:t>-DajSveBankomate(): List&lt;Bankomat&gt;</w:t>
-      </w:r>
-    </w:p>
-    <w:p>
-      <w:pPr>
-        <w:pStyle w:val="Paragrafspiska"/>
-        <w:ind w:left="2160"/>
         <w:rPr>
           <w:rFonts w:asciiTheme="majorHAnsi" w:hAnsiTheme="majorHAnsi"/>
           <w:caps/>
@@ -4685,25 +4377,16 @@
         </w:rPr>
       </w:pPr>
       <w:r>
-        <w:t>-DajFilijalu(id: int): Filijala</w:t>
-      </w:r>
-    </w:p>
-    <w:p>
-      <w:pPr>
-        <w:pStyle w:val="Paragrafspiska"/>
-        <w:ind w:left="2160"/>
-      </w:pPr>
-      <w:r>
-        <w:t>-DajBankomat(id: int): Bankomat</w:t>
-      </w:r>
-    </w:p>
-    <w:p>
-      <w:pPr>
-        <w:pStyle w:val="Paragrafspiska"/>
-        <w:ind w:left="2160"/>
-      </w:pPr>
-      <w:r>
-        <w:t>-DaLiPostojiFilijala(id: int): bool</w:t>
+        <w:t>FilijaleBankomati</w:t>
+      </w:r>
+      <w:r>
+        <w:t xml:space="preserve"> implements</w:t>
+      </w:r>
+      <w:r>
+        <w:t xml:space="preserve"> </w:t>
+      </w:r>
+      <w:r>
+        <w:t>IFilijaleBankomati</w:t>
       </w:r>
     </w:p>
     <w:p>
@@ -4719,23 +4402,6 @@
           <w:szCs w:val="26"/>
         </w:rPr>
       </w:pPr>
-      <w:r>
-        <w:t>-DaLiPostojiBankomat(id: int): bool</w:t>
-      </w:r>
-    </w:p>
-    <w:p>
-      <w:pPr>
-        <w:pStyle w:val="Paragrafspiska"/>
-        <w:ind w:left="2160"/>
-        <w:rPr>
-          <w:rFonts w:asciiTheme="majorHAnsi" w:hAnsiTheme="majorHAnsi"/>
-          <w:caps/>
-          <w:color w:val="2E2E2E" w:themeColor="accent2"/>
-          <w:spacing w:val="14"/>
-          <w:sz w:val="26"/>
-          <w:szCs w:val="26"/>
-        </w:rPr>
-      </w:pPr>
     </w:p>
     <w:p>
       <w:pPr>
@@ -4748,54 +4414,8 @@
       <w:r>
         <w:t>Krediti</w:t>
       </w:r>
-    </w:p>
-    <w:p>
-      <w:pPr>
-        <w:pStyle w:val="Paragrafspiska"/>
-        <w:numPr>
-          <w:ilvl w:val="0"/>
-          <w:numId w:val="11"/>
-        </w:numPr>
-      </w:pPr>
-      <w:r>
-        <w:t>Metode</w:t>
-      </w:r>
-    </w:p>
-    <w:p>
-      <w:pPr>
-        <w:pStyle w:val="Paragrafspiska"/>
-        <w:ind w:left="2160"/>
-      </w:pPr>
-      <w:r>
-        <w:t>-DajKredit(id: int): Kredit</w:t>
-      </w:r>
-    </w:p>
-    <w:p>
-      <w:pPr>
-        <w:pStyle w:val="Paragrafspiska"/>
-        <w:ind w:left="2160"/>
-      </w:pPr>
-      <w:r>
-        <w:lastRenderedPageBreak/>
-        <w:t>-DaLiPostojiKredit(id: int): bool</w:t>
-      </w:r>
-    </w:p>
-    <w:p>
-      <w:pPr>
-        <w:pStyle w:val="Paragrafspiska"/>
-        <w:ind w:left="2160"/>
-      </w:pPr>
-      <w:r>
-        <w:t>-DajSveKredite(): List&lt;Kredit&gt;</w:t>
-      </w:r>
-    </w:p>
-    <w:p>
-      <w:pPr>
-        <w:pStyle w:val="Paragrafspiska"/>
-        <w:ind w:left="2160"/>
-      </w:pPr>
-      <w:r>
-        <w:t xml:space="preserve">-DajSveKrediteKlijenta(id: int): List&lt;Kredit&gt; </w:t>
+      <w:r>
+        <w:t xml:space="preserve"> implements Krediti</w:t>
       </w:r>
     </w:p>
     <w:p>
@@ -4815,89 +4435,8 @@
       <w:r>
         <w:t>Racuni</w:t>
       </w:r>
-    </w:p>
-    <w:p>
-      <w:pPr>
-        <w:pStyle w:val="Paragrafspiska"/>
-        <w:numPr>
-          <w:ilvl w:val="0"/>
-          <w:numId w:val="11"/>
-        </w:numPr>
-      </w:pPr>
-      <w:r>
-        <w:t>Metode</w:t>
-      </w:r>
-    </w:p>
-    <w:p>
-      <w:pPr>
-        <w:pStyle w:val="Paragrafspiska"/>
-        <w:ind w:left="2160"/>
-      </w:pPr>
-      <w:r>
-        <w:t>-OtvoriRacun(racun: Racun): void</w:t>
-      </w:r>
-    </w:p>
-    <w:p>
-      <w:pPr>
-        <w:pStyle w:val="Paragrafspiska"/>
-        <w:ind w:left="2160"/>
-      </w:pPr>
-      <w:r>
-        <w:t>-ZatvoriRacun(id: int): void</w:t>
-      </w:r>
-    </w:p>
-    <w:p>
-      <w:pPr>
-        <w:pStyle w:val="Paragrafspiska"/>
-        <w:ind w:left="2160"/>
-      </w:pPr>
-      <w:r>
-        <w:t>-DajRacun(id: int): Racun</w:t>
-      </w:r>
-    </w:p>
-    <w:p>
-      <w:pPr>
-        <w:pStyle w:val="Paragrafspiska"/>
-        <w:ind w:left="2160"/>
-      </w:pPr>
-      <w:r>
-        <w:t>-DajSveRacune(): List&lt;Racun&gt;</w:t>
-      </w:r>
-    </w:p>
-    <w:p>
-      <w:pPr>
-        <w:pStyle w:val="Paragrafspiska"/>
-        <w:ind w:left="2160"/>
-      </w:pPr>
-      <w:r>
-        <w:t>-DaLiPostojiRacun(id: int): bool</w:t>
-      </w:r>
-    </w:p>
-    <w:p>
-      <w:pPr>
-        <w:pStyle w:val="Paragrafspiska"/>
-        <w:ind w:left="2160"/>
-      </w:pPr>
-      <w:r>
-        <w:t>-DajSveRacuneKlijenta(id: int): List&lt;Racun&gt;</w:t>
-      </w:r>
-    </w:p>
-    <w:p>
-      <w:pPr>
-        <w:pStyle w:val="Paragrafspiska"/>
-        <w:ind w:left="2160"/>
-      </w:pPr>
-      <w:r>
-        <w:t>-UrediStanjeRacuna(racun: Racun): void</w:t>
-      </w:r>
-    </w:p>
-    <w:p>
-      <w:pPr>
-        <w:pStyle w:val="Paragrafspiska"/>
-        <w:ind w:left="2160"/>
-      </w:pPr>
-      <w:r>
-        <w:t>-DajRacune(id: int): List&lt;Racun&gt;</w:t>
+      <w:r>
+        <w:t xml:space="preserve"> implements IRacuni</w:t>
       </w:r>
     </w:p>
     <w:p>
@@ -4917,89 +4456,8 @@
       <w:r>
         <w:t>Klijenti</w:t>
       </w:r>
-    </w:p>
-    <w:p>
-      <w:pPr>
-        <w:pStyle w:val="Paragrafspiska"/>
-        <w:numPr>
-          <w:ilvl w:val="0"/>
-          <w:numId w:val="11"/>
-        </w:numPr>
-      </w:pPr>
-      <w:r>
-        <w:t>Metode</w:t>
-      </w:r>
-    </w:p>
-    <w:p>
-      <w:pPr>
-        <w:pStyle w:val="Paragrafspiska"/>
-        <w:ind w:left="2160"/>
-      </w:pPr>
-      <w:r>
-        <w:t>-DodajKlijenta(klijent: Klijent)</w:t>
-      </w:r>
-    </w:p>
-    <w:p>
-      <w:pPr>
-        <w:pStyle w:val="Paragrafspiska"/>
-        <w:ind w:left="2160"/>
-      </w:pPr>
-      <w:r>
-        <w:t>-UrediKlijenta(klijent: Klijent)</w:t>
-      </w:r>
-    </w:p>
-    <w:p>
-      <w:pPr>
-        <w:pStyle w:val="Paragrafspiska"/>
-        <w:ind w:left="2160"/>
-      </w:pPr>
-      <w:r>
-        <w:t>-UkloniKlijenta(klijent: Klijent)</w:t>
-      </w:r>
-    </w:p>
-    <w:p>
-      <w:pPr>
-        <w:pStyle w:val="Paragrafspiska"/>
-        <w:ind w:left="2160"/>
-      </w:pPr>
-      <w:r>
-        <w:t>-DajSveKlijente(): List&lt;Klijent&gt;</w:t>
-      </w:r>
-    </w:p>
-    <w:p>
-      <w:pPr>
-        <w:pStyle w:val="Paragrafspiska"/>
-        <w:ind w:left="2160"/>
-      </w:pPr>
-      <w:r>
-        <w:t>-DajKlijenta(id: int): Klijent</w:t>
-      </w:r>
-    </w:p>
-    <w:p>
-      <w:pPr>
-        <w:pStyle w:val="Paragrafspiska"/>
-        <w:ind w:left="2160"/>
-      </w:pPr>
-      <w:r>
-        <w:t>-DajKlijentaLK(brojLicneKarte: string): Klijent</w:t>
-      </w:r>
-    </w:p>
-    <w:p>
-      <w:pPr>
-        <w:pStyle w:val="Paragrafspiska"/>
-        <w:ind w:left="2160"/>
-      </w:pPr>
-      <w:r>
-        <w:t>-DaLiPostojiKlijent(id: int): bool</w:t>
-      </w:r>
-    </w:p>
-    <w:p>
-      <w:pPr>
-        <w:pStyle w:val="Paragrafspiska"/>
-        <w:ind w:left="2160"/>
-      </w:pPr>
-      <w:r>
-        <w:t>-DajKlijenta(korisnickoIme: string): Klijent</w:t>
+      <w:r>
+        <w:t xml:space="preserve"> implements IKlijenti</w:t>
       </w:r>
     </w:p>
     <w:p>
@@ -5019,62 +4477,8 @@
       <w:r>
         <w:t>Transakcije</w:t>
       </w:r>
-    </w:p>
-    <w:p>
-      <w:pPr>
-        <w:pStyle w:val="Paragrafspiska"/>
-        <w:numPr>
-          <w:ilvl w:val="0"/>
-          <w:numId w:val="11"/>
-        </w:numPr>
-      </w:pPr>
-      <w:r>
-        <w:t>Metode</w:t>
-      </w:r>
-    </w:p>
-    <w:p>
-      <w:pPr>
-        <w:pStyle w:val="Paragrafspiska"/>
-        <w:ind w:left="2160"/>
-      </w:pPr>
-      <w:r>
-        <w:t>-Uplati(transakcija: Transakcija)</w:t>
-      </w:r>
-    </w:p>
-    <w:p>
-      <w:pPr>
-        <w:pStyle w:val="Paragrafspiska"/>
-        <w:ind w:left="2160"/>
-      </w:pPr>
-      <w:r>
-        <w:t>-DajSveTransakcije(): List&lt;Transakcija&gt;</w:t>
-      </w:r>
-    </w:p>
-    <w:p>
-      <w:pPr>
-        <w:pStyle w:val="Paragrafspiska"/>
-        <w:ind w:left="2160"/>
-      </w:pPr>
-      <w:r>
-        <w:t>-DajTransakciju(id: int): Klijent</w:t>
-      </w:r>
-    </w:p>
-    <w:p>
-      <w:pPr>
-        <w:pStyle w:val="Paragrafspiska"/>
-        <w:ind w:left="2160"/>
-      </w:pPr>
-      <w:r>
-        <w:t>-DajTransakcije(id: int): List&lt;Transakcija&gt;</w:t>
-      </w:r>
-    </w:p>
-    <w:p>
-      <w:pPr>
-        <w:pStyle w:val="Paragrafspiska"/>
-        <w:ind w:left="2160"/>
-      </w:pPr>
-      <w:r>
-        <w:t>-DaLiPostojiTransakcija(id: int): bool</w:t>
+      <w:r>
+        <w:t xml:space="preserve"> implements ITransakcije</w:t>
       </w:r>
     </w:p>
     <w:p>
@@ -5094,81 +4498,9 @@
       <w:r>
         <w:t>ZahtjeviZaKredit</w:t>
       </w:r>
-    </w:p>
-    <w:p>
-      <w:pPr>
-        <w:pStyle w:val="Paragrafspiska"/>
-        <w:numPr>
-          <w:ilvl w:val="0"/>
-          <w:numId w:val="11"/>
-        </w:numPr>
-      </w:pPr>
-      <w:r>
-        <w:t>Metode</w:t>
-      </w:r>
-    </w:p>
-    <w:p>
-      <w:pPr>
-        <w:pStyle w:val="Paragrafspiska"/>
-        <w:ind w:left="2160"/>
-      </w:pPr>
-      <w:r>
-        <w:t>-PodnesiZahtjevZaKredit(zahtjevZaKredit: ZahtjevzaKredit): void</w:t>
-      </w:r>
-    </w:p>
-    <w:p>
-      <w:pPr>
-        <w:pStyle w:val="Paragrafspiska"/>
-        <w:ind w:left="2160"/>
-      </w:pPr>
-      <w:r>
-        <w:t>-RijesiZahtjev(id: int, bool: prihvacen): void</w:t>
-      </w:r>
-    </w:p>
-    <w:p>
-      <w:pPr>
-        <w:pStyle w:val="Paragrafspiska"/>
-        <w:ind w:left="2160"/>
-      </w:pPr>
-      <w:r>
-        <w:t>-DajSveZahtjeve(): List&lt;ZahtjevZaKredit&gt;</w:t>
-      </w:r>
-    </w:p>
-    <w:p>
-      <w:pPr>
-        <w:pStyle w:val="Paragrafspiska"/>
-        <w:ind w:left="2160"/>
-      </w:pPr>
-      <w:r>
-        <w:t>-DajZahtjev(id: int): ZahtjevZaKredit</w:t>
-      </w:r>
-    </w:p>
-    <w:p>
-      <w:pPr>
-        <w:pStyle w:val="Paragrafspiska"/>
-        <w:ind w:left="2160"/>
-      </w:pPr>
-      <w:r>
-        <w:t>-DaLiPostojizahtejv(id: int): bool</w:t>
-      </w:r>
-    </w:p>
-    <w:p>
-      <w:pPr>
-        <w:pStyle w:val="Paragrafspiska"/>
-        <w:ind w:left="2160"/>
-      </w:pPr>
-    </w:p>
-    <w:p>
-      <w:pPr>
-        <w:pStyle w:val="Paragrafspiska"/>
-        <w:ind w:left="2160"/>
-      </w:pPr>
-    </w:p>
-    <w:p>
-      <w:pPr>
-        <w:pStyle w:val="Paragrafspiska"/>
-        <w:ind w:left="2160"/>
-      </w:pPr>
+      <w:r>
+        <w:t xml:space="preserve"> implements IZahtjeviZaKredit</w:t>
+      </w:r>
     </w:p>
     <w:bookmarkEnd w:id="23"/>
     <w:bookmarkEnd w:id="24"/>
@@ -5181,7 +4513,6 @@
         <w:pStyle w:val="Naslov1"/>
       </w:pPr>
       <w:r>
-        <w:lastRenderedPageBreak/>
         <w:t>Baza podataka</w:t>
       </w:r>
     </w:p>
@@ -5200,7 +4531,13 @@
     </w:p>
     <w:p>
       <w:r>
-        <w:t>API će se koristiti za dobijanje informacija o trenutnom stanju deviza pri konvertovanju istih.</w:t>
+        <w:t>API će se koristiti za dobijanje informacija o trenutnom stanju deviza pri konvertovanju istih</w:t>
+      </w:r>
+      <w:r>
+        <w:t xml:space="preserve"> i za mapu</w:t>
+      </w:r>
+      <w:r>
+        <w:t>.</w:t>
       </w:r>
     </w:p>
     <w:p>

</xml_diff>